<commit_message>
fourth change has been made
</commit_message>
<xml_diff>
--- a/fileee.txt.docx
+++ b/fileee.txt.docx
@@ -4,7 +4,15 @@
   <w:body>
     <w:p>
       <w:r>
-        <w:t>heloo</w:t>
+        <w:t>H</w:t>
+      </w:r>
+      <w:r>
+        <w:t>eloo</w:t>
+      </w:r>
+    </w:p>
+    <w:p>
+      <w:r>
+        <w:t>fourth</w:t>
       </w:r>
     </w:p>
     <w:sectPr>

</xml_diff>